<commit_message>
chore: update dist formats
</commit_message>
<xml_diff>
--- a/dist/go-webapp-scp.docx
+++ b/dist/go-webapp-scp.docx
@@ -14241,7 +14241,7 @@
         <w:br w:clear="none"/>
       </w:r>
       <w:r>
-        <w:t xml:space="preserve"> init(i </w:t>
+        <w:t xml:space="preserve"> initialize(i </w:t>
         <w:br w:clear="none"/>
       </w:r>
       <w:r>
@@ -14399,7 +14399,7 @@
       <w:r>
         <w:t xml:space="preserve"> {</w:t>
         <w:br w:clear="none"/>
-        <w:t xml:space="preserve">        init(i)</w:t>
+        <w:t xml:space="preserve">        initialize(i)</w:t>
         <w:br w:clear="none"/>
         <w:t xml:space="preserve">        i++</w:t>
         <w:br w:clear="none"/>
@@ -14417,6 +14417,8 @@
       </w:r>
       <w:r>
         <w:t xml:space="preserve">)</w:t>
+        <w:br w:clear="none"/>
+        <w:t xml:space="preserve">}</w:t>
         <w:br w:clear="none"/>
       </w:r>
     </w:p>
@@ -27164,7 +27166,7 @@
   <w:style w:styleId="Text4" w:type="character">
     <w:name w:val="04 Text"/>
     <w:rPr>
-      <w:rFonts w:ascii="Consolas" w:cs="Consolas" w:eastAsia="Consolas" w:hAnsi="Consolas"/>
+      <w:rFonts w:ascii="Consolas" w:hAnsi="Consolas" w:cs="Consolas" w:eastAsia="Consolas"/>
       <w:sz w:val="18"/>
       <w:szCs w:val="18"/>
       <w:shd w:fill="F7F7F7"/>
@@ -27221,7 +27223,7 @@
   <w:style w:styleId="Text12" w:type="character">
     <w:name w:val="12 Text"/>
     <w:rPr>
-      <w:rFonts w:ascii="Consolas" w:cs="Consolas" w:eastAsia="Consolas" w:hAnsi="Consolas"/>
+      <w:rFonts w:ascii="Consolas" w:hAnsi="Consolas" w:cs="Consolas" w:eastAsia="Consolas"/>
       <w:sz w:val="18"/>
       <w:szCs w:val="18"/>
       <w:color w:val="0000FF"/>
@@ -27259,7 +27261,7 @@
   <w:style w:styleId="Text17" w:type="character">
     <w:name w:val="17 Text"/>
     <w:rPr>
-      <w:rFonts w:ascii="Cambria" w:cs="Cambria" w:eastAsia="Cambria" w:hAnsi="Cambria"/>
+      <w:rFonts w:hAnsi="Cambria" w:ascii="Cambria" w:eastAsia="Cambria" w:cs="Cambria"/>
       <w:sz w:val="24"/>
       <w:szCs w:val="24"/>
       <w:shd w:fill="auto"/>
@@ -27269,7 +27271,7 @@
   <w:style w:styleId="Text18" w:type="character">
     <w:name w:val="18 Text"/>
     <w:rPr>
-      <w:rFonts w:ascii="Consolas" w:cs="Consolas" w:eastAsia="Consolas" w:hAnsi="Consolas"/>
+      <w:rFonts w:ascii="Consolas" w:hAnsi="Consolas" w:cs="Consolas" w:eastAsia="Consolas"/>
       <w:sz w:val="18"/>
       <w:szCs w:val="18"/>
       <w:i w:val="on"/>
@@ -27308,7 +27310,7 @@
   <w:style w:styleId="Text23" w:type="character">
     <w:name w:val="23 Text"/>
     <w:rPr>
-      <w:rFonts w:ascii="Consolas" w:cs="Consolas" w:eastAsia="Consolas" w:hAnsi="Consolas"/>
+      <w:rFonts w:ascii="Consolas" w:hAnsi="Consolas" w:cs="Consolas" w:eastAsia="Consolas"/>
       <w:sz w:val="34"/>
       <w:szCs w:val="34"/>
       <w:shd w:fill="F7F7F7"/>

</xml_diff>

<commit_message>
chore: update distributable formats
</commit_message>
<xml_diff>
--- a/dist/go-webapp-scp.docx
+++ b/dist/go-webapp-scp.docx
@@ -6204,7 +6204,7 @@
       <w:pPr>
         <w:pStyle w:val="Normal"/>
       </w:pPr>
-      <w:hyperlink r:id="rId25">
+      <w:hyperlink r:id="rId66">
         <w:r>
           <w:rPr>
             <w:rStyle w:val="Text2"/>
@@ -7408,7 +7408,7 @@
         <w:t>1</w:t>
         <w:t xml:space="preserve">. </w:t>
       </w:r>
-      <w:hyperlink r:id="rId66">
+      <w:hyperlink r:id="rId67">
         <w:r>
           <w:t>How to Turn Off Form Autocompletion</w:t>
         </w:r>
@@ -7443,7 +7443,7 @@
         <w:t>2</w:t>
         <w:t xml:space="preserve">. </w:t>
       </w:r>
-      <w:hyperlink r:id="rId67">
+      <w:hyperlink r:id="rId68">
         <w:r>
           <w:rPr>
             <w:rStyle w:val="Text2"/>
@@ -7478,7 +7478,7 @@
         <w:t>3</w:t>
         <w:t xml:space="preserve">. </w:t>
       </w:r>
-      <w:hyperlink r:id="rId68">
+      <w:hyperlink r:id="rId69">
         <w:r>
           <w:rPr>
             <w:rStyle w:val="Text2"/>
@@ -8439,7 +8439,7 @@
       <w:r>
         <w:t xml:space="preserve">In the case of password storage, the hashing algorithms recommended by </w:t>
       </w:r>
-      <w:hyperlink r:id="rId69">
+      <w:hyperlink r:id="rId70">
         <w:r>
           <w:rPr>
             <w:rStyle w:val="Text2"/>
@@ -8450,7 +8450,7 @@
       <w:r>
         <w:t xml:space="preserve"> are </w:t>
       </w:r>
-      <w:hyperlink r:id="rId69">
+      <w:hyperlink r:id="rId70">
         <w:r>
           <w:rPr>
             <w:rStyle w:val="Text12"/>
@@ -8461,7 +8461,7 @@
       <w:r>
         <w:t xml:space="preserve">, </w:t>
       </w:r>
-      <w:hyperlink r:id="rId70">
+      <w:hyperlink r:id="rId71">
         <w:r>
           <w:rPr>
             <w:rStyle w:val="Text12"/>
@@ -8472,7 +8472,7 @@
       <w:r>
         <w:t xml:space="preserve">, </w:t>
       </w:r>
-      <w:hyperlink r:id="rId71">
+      <w:hyperlink r:id="rId72">
         <w:r>
           <w:rPr>
             <w:rStyle w:val="Text12"/>
@@ -8483,7 +8483,7 @@
       <w:r>
         <w:t xml:space="preserve"> and </w:t>
       </w:r>
-      <w:hyperlink r:id="rId72">
+      <w:hyperlink r:id="rId73">
         <w:r>
           <w:rPr>
             <w:rStyle w:val="Text12"/>
@@ -9246,7 +9246,7 @@
         </w:numPr>
         <w:pStyle w:val="Para 01"/>
       </w:pPr>
-      <w:hyperlink r:id="rId73">
+      <w:hyperlink r:id="rId74">
         <w:r>
           <w:rPr>
             <w:rStyle w:val="Text2"/>
@@ -10777,7 +10777,7 @@
       <w:r>
         <w:t xml:space="preserve">. MD5 is the most popular hashing algorithm, but securitywise </w:t>
       </w:r>
-      <w:hyperlink r:id="rId74">
+      <w:hyperlink r:id="rId75">
         <w:r>
           <w:rPr>
             <w:rStyle w:val="Text2"/>
@@ -10796,7 +10796,7 @@
       <w:r>
         <w:t xml:space="preserve">Go supplementary cryptography libraries offers both </w:t>
       </w:r>
-      <w:hyperlink r:id="rId75">
+      <w:hyperlink r:id="rId76">
         <w:r>
           <w:rPr>
             <w:rStyle w:val="Text2"/>
@@ -10807,7 +10807,7 @@
       <w:r>
         <w:t xml:space="preserve"> (or just BLAKE2) and </w:t>
       </w:r>
-      <w:hyperlink r:id="rId76">
+      <w:hyperlink r:id="rId77">
         <w:r>
           <w:rPr>
             <w:rStyle w:val="Text2"/>
@@ -10826,7 +10826,7 @@
       <w:r>
         <w:t xml:space="preserve">Please note that slowness is something desired on a cryptographic hashing algorithm. Computers become faster over time, meaning that attacker can try more and more potential passwords as years pass (see </w:t>
       </w:r>
-      <w:hyperlink r:id="rId77">
+      <w:hyperlink r:id="rId78">
         <w:r>
           <w:rPr>
             <w:rStyle w:val="Text2"/>
@@ -10837,7 +10837,7 @@
       <w:r>
         <w:t xml:space="preserve"> and </w:t>
       </w:r>
-      <w:hyperlink r:id="rId78">
+      <w:hyperlink r:id="rId79">
         <w:r>
           <w:rPr>
             <w:rStyle w:val="Text2"/>
@@ -11316,7 +11316,7 @@
       <w:r>
         <w:t xml:space="preserve">The example below illustrates encryption and decryption using an </w:t>
       </w:r>
-      <w:hyperlink r:id="rId79">
+      <w:hyperlink r:id="rId80">
         <w:r>
           <w:rPr>
             <w:rStyle w:val="Text2"/>
@@ -11345,7 +11345,7 @@
       <w:r>
         <w:t xml:space="preserve"> method is a convenient option which helps generate a secret. The source code sample was taken from </w:t>
       </w:r>
-      <w:hyperlink r:id="rId80">
+      <w:hyperlink r:id="rId81">
         <w:r>
           <w:rPr>
             <w:rStyle w:val="Text2"/>
@@ -12421,7 +12421,7 @@
       <w:pPr>
         <w:pStyle w:val="Normal"/>
       </w:pPr>
-      <w:hyperlink r:id="rId81">
+      <w:hyperlink r:id="rId82">
         <w:r>
           <w:rPr>
             <w:rStyle w:val="Text2"/>
@@ -12432,7 +12432,7 @@
       <w:r>
         <w:t xml:space="preserve"> collects common cryptographic constants, but implementations have their own packages, like the </w:t>
       </w:r>
-      <w:hyperlink r:id="rId82">
+      <w:hyperlink r:id="rId83">
         <w:r>
           <w:rPr>
             <w:rStyle w:val="Text2"/>
@@ -12451,7 +12451,7 @@
       <w:r>
         <w:t xml:space="preserve">Most modern cryptographic algorithms have been implemented under </w:t>
       </w:r>
-      <w:hyperlink r:id="rId83">
+      <w:hyperlink r:id="rId84">
         <w:r>
           <w:rPr>
             <w:rStyle w:val="Text2"/>
@@ -12462,7 +12462,7 @@
       <w:r>
         <w:t xml:space="preserve">, so developers should focus on those instead of the implementations in the </w:t>
       </w:r>
-      <w:hyperlink r:id="rId81">
+      <w:hyperlink r:id="rId82">
         <w:r>
           <w:rPr>
             <w:rStyle w:val="Text12"/>
@@ -12470,7 +12470,7 @@
           <w:t>crypto/*</w:t>
         </w:r>
       </w:hyperlink>
-      <w:hyperlink r:id="rId81">
+      <w:hyperlink r:id="rId82">
         <w:r>
           <w:rPr>
             <w:rStyle w:val="Text2"/>
@@ -12605,7 +12605,7 @@
       <w:r>
         <w:t xml:space="preserve">Cryptography relies on some randomness, but for the sake of correctness, what most programming languages provide out-of-the-box is a pseudo-random number generator: for example, </w:t>
       </w:r>
-      <w:hyperlink r:id="rId84">
+      <w:hyperlink r:id="rId85">
         <w:r>
           <w:rPr>
             <w:rStyle w:val="Text2"/>
@@ -12638,7 +12638,7 @@
         </w:rPr>
         <w:t>" (</w:t>
       </w:r>
-      <w:hyperlink r:id="rId85">
+      <w:hyperlink r:id="rId86">
         <w:r>
           <w:rPr>
             <w:rStyle w:val="Text10"/>
@@ -12845,7 +12845,7 @@
       <w:r>
         <w:t xml:space="preserve">Because </w:t>
       </w:r>
-      <w:hyperlink r:id="rId84">
+      <w:hyperlink r:id="rId85">
         <w:r>
           <w:rPr>
             <w:rStyle w:val="Text2"/>
@@ -12866,7 +12866,7 @@
       <w:r>
         <w:t xml:space="preserve">We could "fix" this example quite easily by using the </w:t>
       </w:r>
-      <w:hyperlink r:id="rId86">
+      <w:hyperlink r:id="rId87">
         <w:r>
           <w:rPr>
             <w:rStyle w:val="Text2"/>
@@ -12877,7 +12877,7 @@
       <w:r>
         <w:t xml:space="preserve">, getting the expected five different values for each program execution. But because we're on Cryptographic Practices section, we should follow to </w:t>
       </w:r>
-      <w:hyperlink r:id="rId87">
+      <w:hyperlink r:id="rId88">
         <w:r>
           <w:rPr>
             <w:rStyle w:val="Text2"/>
@@ -13063,7 +13063,7 @@
       <w:r>
         <w:t xml:space="preserve">You may notice that running </w:t>
       </w:r>
-      <w:hyperlink r:id="rId87">
+      <w:hyperlink r:id="rId88">
         <w:r>
           <w:rPr>
             <w:rStyle w:val="Text2"/>
@@ -13074,7 +13074,7 @@
       <w:r>
         <w:t xml:space="preserve"> is slower than </w:t>
       </w:r>
-      <w:hyperlink r:id="rId84">
+      <w:hyperlink r:id="rId85">
         <w:r>
           <w:rPr>
             <w:rStyle w:val="Text2"/>
@@ -13169,7 +13169,7 @@
       <w:r>
         <w:t xml:space="preserve">If you're curious about how this can be exploited just think what happens if your application creates a default password on user signup, by computing the hash of a pseudo-random number generated with </w:t>
       </w:r>
-      <w:hyperlink r:id="rId84">
+      <w:hyperlink r:id="rId85">
         <w:r>
           <w:rPr>
             <w:rStyle w:val="Text2"/>
@@ -14870,7 +14870,7 @@
       <w:pPr>
         <w:pStyle w:val="Normal"/>
       </w:pPr>
-      <w:hyperlink r:id="rId88">
+      <w:hyperlink r:id="rId89">
         <w:r>
           <w:rPr>
             <w:rStyle w:val="Text2"/>
@@ -14954,7 +14954,7 @@
         </w:numPr>
         <w:pStyle w:val="Para 11"/>
       </w:pPr>
-      <w:hyperlink r:id="rId89">
+      <w:hyperlink r:id="rId90">
         <w:r>
           <w:t>Logrus</w:t>
         </w:r>
@@ -14965,7 +14965,7 @@
         </w:rPr>
         <w:t xml:space="preserve"> - </w:t>
       </w:r>
-      <w:hyperlink r:id="rId89">
+      <w:hyperlink r:id="rId90">
         <w:r>
           <w:t>https://github.com/Sirupsen/logrus</w:t>
         </w:r>
@@ -14979,7 +14979,7 @@
         </w:numPr>
         <w:pStyle w:val="Para 11"/>
       </w:pPr>
-      <w:hyperlink r:id="rId90">
+      <w:hyperlink r:id="rId91">
         <w:r>
           <w:t>glog</w:t>
         </w:r>
@@ -14990,7 +14990,7 @@
         </w:rPr>
         <w:t xml:space="preserve"> - </w:t>
       </w:r>
-      <w:hyperlink r:id="rId90">
+      <w:hyperlink r:id="rId91">
         <w:r>
           <w:t>https://github.com/golang/glog</w:t>
         </w:r>
@@ -15004,7 +15004,7 @@
         </w:numPr>
         <w:pStyle w:val="Para 11"/>
       </w:pPr>
-      <w:hyperlink r:id="rId91">
+      <w:hyperlink r:id="rId92">
         <w:r>
           <w:t>loggo</w:t>
         </w:r>
@@ -15015,7 +15015,7 @@
         </w:rPr>
         <w:t xml:space="preserve"> - </w:t>
       </w:r>
-      <w:hyperlink r:id="rId91">
+      <w:hyperlink r:id="rId92">
         <w:r>
           <w:t>https://github.com/juju/loggo</w:t>
         </w:r>
@@ -15028,7 +15028,7 @@
       <w:r>
         <w:t xml:space="preserve">Here's an important note regarding </w:t>
       </w:r>
-      <w:hyperlink r:id="rId88">
+      <w:hyperlink r:id="rId89">
         <w:r>
           <w:rPr>
             <w:rStyle w:val="Text2"/>
@@ -15885,7 +15885,7 @@
       <w:r>
         <w:t xml:space="preserve">Every piece of highly-sensitive information should be encrypted in your web application. Use the military-grade </w:t>
       </w:r>
-      <w:hyperlink r:id="rId83">
+      <w:hyperlink r:id="rId84">
         <w:r>
           <w:rPr>
             <w:rStyle w:val="Text2"/>
@@ -16562,7 +16562,7 @@
       <w:r>
         <w:t xml:space="preserve">According to </w:t>
       </w:r>
-      <w:hyperlink r:id="rId66">
+      <w:hyperlink r:id="rId67">
         <w:r>
           <w:rPr>
             <w:rStyle w:val="Text2"/>
@@ -17979,7 +17979,7 @@
       <w:r>
         <w:t xml:space="preserve">The safety of the used ciphers can be checked with </w:t>
       </w:r>
-      <w:hyperlink r:id="rId92">
+      <w:hyperlink r:id="rId93">
         <w:r>
           <w:rPr>
             <w:rStyle w:val="Text2"/>
@@ -18007,7 +18007,7 @@
       <w:r>
         <w:t xml:space="preserve"> as defined in </w:t>
       </w:r>
-      <w:hyperlink r:id="rId93">
+      <w:hyperlink r:id="rId94">
         <w:r>
           <w:rPr>
             <w:rStyle w:val="Text2"/>
@@ -18165,7 +18165,7 @@
       <w:r>
         <w:t xml:space="preserve"> Image Credits : </w:t>
       </w:r>
-      <w:hyperlink r:id="rId94">
+      <w:hyperlink r:id="rId95">
         <w:r>
           <w:rPr>
             <w:rStyle w:val="Text2"/>
@@ -18913,7 +18913,7 @@
       <w:pPr>
         <w:pStyle w:val="Normal"/>
       </w:pPr>
-      <w:hyperlink r:id="rId95">
+      <w:hyperlink r:id="rId96">
         <w:r>
           <w:rPr>
             <w:rStyle w:val="Text2"/>
@@ -18944,7 +18944,7 @@
       <w:r>
         <w:t xml:space="preserve">If a developer forgets to disable directory listings (OWASP also calls it </w:t>
       </w:r>
-      <w:hyperlink r:id="rId96">
+      <w:hyperlink r:id="rId97">
         <w:r>
           <w:rPr>
             <w:rStyle w:val="Text2"/>
@@ -19708,7 +19708,7 @@
       <w:r>
         <w:t xml:space="preserve">Don't worry about disabling things like WebDAV. If you want to implement a WebDAV server, you need to </w:t>
       </w:r>
-      <w:hyperlink r:id="rId97">
+      <w:hyperlink r:id="rId98">
         <w:r>
           <w:rPr>
             <w:rStyle w:val="Text2"/>
@@ -19739,7 +19739,7 @@
       <w:r>
         <w:t xml:space="preserve">Keep security in mind and follow the </w:t>
       </w:r>
-      <w:hyperlink r:id="rId98">
+      <w:hyperlink r:id="rId99">
         <w:r>
           <w:rPr>
             <w:rStyle w:val="Text2"/>
@@ -19758,7 +19758,7 @@
       <w:r>
         <w:t xml:space="preserve">Take care of your web application error handling. When exceptions occur, fail securely. You can check </w:t>
       </w:r>
-      <w:hyperlink r:id="rId99">
+      <w:hyperlink r:id="rId100">
         <w:r>
           <w:rPr>
             <w:rStyle w:val="Text2"/>
@@ -20053,7 +20053,7 @@
       <w:r>
         <w:t xml:space="preserve">A more in-depth analysis of this implementation can be found </w:t>
       </w:r>
-      <w:hyperlink r:id="rId99">
+      <w:hyperlink r:id="rId100">
         <w:r>
           <w:rPr>
             <w:rStyle w:val="Text2"/>
@@ -20103,7 +20103,7 @@
       <w:r>
         <w:t xml:space="preserve">Go doesn't have database drivers. Instead there is a core interface driver on the </w:t>
       </w:r>
-      <w:hyperlink r:id="rId100">
+      <w:hyperlink r:id="rId101">
         <w:r>
           <w:rPr>
             <w:rStyle w:val="Text2"/>
@@ -20114,7 +20114,7 @@
       <w:r>
         <w:t xml:space="preserve"> package. This means that you need to register your SQL driver (eg: </w:t>
       </w:r>
-      <w:hyperlink r:id="rId101">
+      <w:hyperlink r:id="rId102">
         <w:r>
           <w:rPr>
             <w:rStyle w:val="Text2"/>
@@ -20125,7 +20125,7 @@
       <w:r>
         <w:t xml:space="preserve">, </w:t>
       </w:r>
-      <w:hyperlink r:id="rId102">
+      <w:hyperlink r:id="rId103">
         <w:r>
           <w:rPr>
             <w:rStyle w:val="Text2"/>
@@ -20346,7 +20346,7 @@
         </w:rPr>
         <w:t>mysql_secure_installation</w:t>
       </w:r>
-      <w:hyperlink r:id="rId103">
+      <w:hyperlink r:id="rId104">
         <w:r>
           <w:rPr>
             <w:rStyle w:val="Text2"/>
@@ -20357,7 +20357,7 @@
       <w:r>
         <w:t xml:space="preserve">, </w:t>
       </w:r>
-      <w:hyperlink r:id="rId104">
+      <w:hyperlink r:id="rId105">
         <w:r>
           <w:rPr>
             <w:rStyle w:val="Text2"/>
@@ -20486,7 +20486,7 @@
       <w:r>
         <w:t xml:space="preserve">) should always be used and provided with the appropriate </w:t>
       </w:r>
-      <w:hyperlink r:id="rId105">
+      <w:hyperlink r:id="rId106">
         <w:r>
           <w:rPr>
             <w:rStyle w:val="Text2"/>
@@ -22470,7 +22470,7 @@
         <w:t>1</w:t>
         <w:t xml:space="preserve">. Go 1.8 does allow dynamic loading now, via </w:t>
       </w:r>
-      <w:hyperlink r:id="rId106">
+      <w:hyperlink r:id="rId107">
         <w:r>
           <w:rPr>
             <w:rStyle w:val="Text2"/>
@@ -23022,7 +23022,7 @@
         </w:rPr>
         <w:t xml:space="preserve">Quoting </w:t>
       </w:r>
-      <w:hyperlink r:id="rId107">
+      <w:hyperlink r:id="rId108">
         <w:r>
           <w:t>Golang's Github</w:t>
         </w:r>
@@ -23085,7 +23085,7 @@
         </w:rPr>
         <w:t xml:space="preserve">By </w:t>
       </w:r>
-      <w:hyperlink r:id="rId108">
+      <w:hyperlink r:id="rId109">
         <w:r>
           <w:rPr>
             <w:rStyle w:val="Text10"/>
@@ -23108,7 +23108,7 @@
         </w:rPr>
         <w:t>". (</w:t>
       </w:r>
-      <w:hyperlink r:id="rId108">
+      <w:hyperlink r:id="rId109">
         <w:r>
           <w:rPr>
             <w:rStyle w:val="Text10"/>
@@ -23198,7 +23198,7 @@
       <w:r>
         <w:t xml:space="preserve">Victim is authenticated at </w:t>
       </w:r>
-      <w:hyperlink r:id="rId109">
+      <w:hyperlink r:id="rId110">
         <w:r>
           <w:rPr>
             <w:rStyle w:val="Text2"/>
@@ -23343,7 +23343,7 @@
       <w:r>
         <w:t xml:space="preserve">In this scenario, when a user first requests the page which renders the form, the server computes a </w:t>
       </w:r>
-      <w:hyperlink r:id="rId110">
+      <w:hyperlink r:id="rId111">
         <w:r>
           <w:rPr>
             <w:rStyle w:val="Text2"/>
@@ -23503,7 +23503,7 @@
       <w:r>
         <w:t xml:space="preserve">The following example is part of the </w:t>
       </w:r>
-      <w:hyperlink r:id="rId111">
+      <w:hyperlink r:id="rId112">
         <w:r>
           <w:rPr>
             <w:rStyle w:val="Text2"/>
@@ -23514,7 +23514,7 @@
       <w:r>
         <w:t xml:space="preserve"> for Go programming language. You can find </w:t>
       </w:r>
-      <w:hyperlink r:id="rId112">
+      <w:hyperlink r:id="rId113">
         <w:r>
           <w:rPr>
             <w:rStyle w:val="Text2"/>
@@ -23972,7 +23972,7 @@
       <w:r>
         <w:t xml:space="preserve">OWASP has a detailed </w:t>
       </w:r>
-      <w:hyperlink r:id="rId113">
+      <w:hyperlink r:id="rId114">
         <w:r>
           <w:rPr>
             <w:rStyle w:val="Text2"/>
@@ -24023,7 +24023,7 @@
       <w:r>
         <w:t>Regular expressions are a notation for describing sets of character strings. When a particular string is in the set described by a regular expression, we often say that the regular expression matches the string. (</w:t>
       </w:r>
-      <w:hyperlink r:id="rId114">
+      <w:hyperlink r:id="rId115">
         <w:r>
           <w:rPr>
             <w:rStyle w:val="Text2"/>
@@ -24061,7 +24061,7 @@
       <w:r>
         <w:t xml:space="preserve">Go authors took it seriously, and unlike other programming languages, the decided to implement </w:t>
       </w:r>
-      <w:hyperlink r:id="rId115">
+      <w:hyperlink r:id="rId116">
         <w:r>
           <w:rPr>
             <w:rStyle w:val="Text2"/>
@@ -24104,46 +24104,6 @@
       <w:r>
         <w:t>RE2 was designed and implemented with an explicit goal of being able to handle regular expressions from untrusted users without risk. (</w:t>
       </w:r>
-      <w:hyperlink r:id="rId116">
-        <w:r>
-          <w:rPr>
-            <w:rStyle w:val="Text2"/>
-          </w:rPr>
-          <w:t>source</w:t>
-        </w:r>
-      </w:hyperlink>
-      <w:r>
-        <w:t>)</w:t>
-      </w:r>
-    </w:p>
-    <w:p>
-      <w:pPr>
-        <w:pStyle w:val="Normal"/>
-      </w:pPr>
-      <w:r>
-        <w:t>With security in mind, RE2 also guarantees a linear-time performance and graceful failing: the memory available to the parser, the compiler, and the execution engines is limited.</w:t>
-      </w:r>
-    </w:p>
-    <w:p>
-      <w:bookmarkStart w:id="131" w:name="Regular_Expression_Denial_of_Ser"/>
-      <w:pPr>
-        <w:keepNext/>
-        <w:pStyle w:val="Heading 2"/>
-        <w:pageBreakBefore w:val="on"/>
-      </w:pPr>
-      <w:r>
-        <w:t>Regular Expression Denial of Service (ReDoS)</w:t>
-      </w:r>
-      <w:bookmarkEnd w:id="131"/>
-    </w:p>
-    <w:p>
-      <w:pPr>
-        <w:pStyle w:val="Para 15"/>
-        <w:keepLines w:val="on"/>
-      </w:pPr>
-      <w:r>
-        <w:t>Regular Expression Denial of Service (ReDoS) is an algorithmic complexity attack that provokes a Denial of Service (DoS). ReDos attacks are caused by a regular expression that takes a very long time to be evaluated, exponentially related with the input size. This exceptionally long time in the evaluation process is due to the implementation of the regular expression in use, for example, recursive backtracking ones. (</w:t>
-      </w:r>
       <w:hyperlink r:id="rId117">
         <w:r>
           <w:rPr>
@@ -24161,9 +24121,49 @@
         <w:pStyle w:val="Normal"/>
       </w:pPr>
       <w:r>
+        <w:t>With security in mind, RE2 also guarantees a linear-time performance and graceful failing: the memory available to the parser, the compiler, and the execution engines is limited.</w:t>
+      </w:r>
+    </w:p>
+    <w:p>
+      <w:bookmarkStart w:id="131" w:name="Regular_Expression_Denial_of_Ser"/>
+      <w:pPr>
+        <w:keepNext/>
+        <w:pStyle w:val="Heading 2"/>
+        <w:pageBreakBefore w:val="on"/>
+      </w:pPr>
+      <w:r>
+        <w:t>Regular Expression Denial of Service (ReDoS)</w:t>
+      </w:r>
+      <w:bookmarkEnd w:id="131"/>
+    </w:p>
+    <w:p>
+      <w:pPr>
+        <w:pStyle w:val="Para 15"/>
+        <w:keepLines w:val="on"/>
+      </w:pPr>
+      <w:r>
+        <w:t>Regular Expression Denial of Service (ReDoS) is an algorithmic complexity attack that provokes a Denial of Service (DoS). ReDos attacks are caused by a regular expression that takes a very long time to be evaluated, exponentially related with the input size. This exceptionally long time in the evaluation process is due to the implementation of the regular expression in use, for example, recursive backtracking ones. (</w:t>
+      </w:r>
+      <w:hyperlink r:id="rId118">
+        <w:r>
+          <w:rPr>
+            <w:rStyle w:val="Text2"/>
+          </w:rPr>
+          <w:t>source</w:t>
+        </w:r>
+      </w:hyperlink>
+      <w:r>
+        <w:t>)</w:t>
+      </w:r>
+    </w:p>
+    <w:p>
+      <w:pPr>
+        <w:pStyle w:val="Normal"/>
+      </w:pPr>
+      <w:r>
         <w:t>You're better off reading the full article "</w:t>
       </w:r>
-      <w:hyperlink r:id="rId117">
+      <w:hyperlink r:id="rId118">
         <w:r>
           <w:rPr>
             <w:rStyle w:val="Text2"/>
@@ -24182,7 +24182,7 @@
       <w:r>
         <w:t xml:space="preserve">Say for some reason you're looking for a Regular Expression to validate Email addresses provided on your signup form. After a quick search, you found this </w:t>
       </w:r>
-      <w:hyperlink r:id="rId118">
+      <w:hyperlink r:id="rId119">
         <w:r>
           <w:rPr>
             <w:rStyle w:val="Text2"/>
@@ -24596,7 +24596,7 @@
       <w:r>
         <w:t xml:space="preserve">RE2 does not support constructs where only backtracking solutions are known to exist, such as </w:t>
       </w:r>
-      <w:hyperlink r:id="rId119">
+      <w:hyperlink r:id="rId120">
         <w:r>
           <w:rPr>
             <w:rStyle w:val="Text2"/>
@@ -24607,7 +24607,7 @@
       <w:r>
         <w:t xml:space="preserve"> and </w:t>
       </w:r>
-      <w:hyperlink r:id="rId120">
+      <w:hyperlink r:id="rId121">
         <w:r>
           <w:rPr>
             <w:rStyle w:val="Text2"/>
@@ -25053,7 +25053,7 @@
       <w:r>
         <w:t xml:space="preserve">While developing something from scratch, you'll probably find a nice workaround to help with the lack of some features. On the other hand, porting existing software could make you look for full featured alternative to the standard Regular Expression package, and you'll likely find some (e.g. </w:t>
       </w:r>
-      <w:hyperlink r:id="rId121">
+      <w:hyperlink r:id="rId122">
         <w:r>
           <w:rPr>
             <w:rStyle w:val="Text2"/>
@@ -25095,7 +25095,7 @@
       <w:r>
         <w:t xml:space="preserve">This project is based on GitHub and can be accessed by </w:t>
       </w:r>
-      <w:hyperlink r:id="rId122">
+      <w:hyperlink r:id="rId123">
         <w:r>
           <w:rPr>
             <w:rStyle w:val="Text2"/>
@@ -25214,7 +25214,7 @@
       <w:r>
         <w:t xml:space="preserve">Collaboration relies on </w:t>
       </w:r>
-      <w:hyperlink r:id="rId123">
+      <w:hyperlink r:id="rId124">
         <w:r>
           <w:rPr>
             <w:rStyle w:val="Text2"/>
@@ -25234,7 +25234,7 @@
         </w:numPr>
         <w:pStyle w:val="Para 01"/>
       </w:pPr>
-      <w:hyperlink r:id="rId124">
+      <w:hyperlink r:id="rId125">
         <w:r>
           <w:rPr>
             <w:rStyle w:val="Text2"/>
@@ -25254,7 +25254,7 @@
         </w:numPr>
         <w:pStyle w:val="Para 01"/>
       </w:pPr>
-      <w:hyperlink r:id="rId125">
+      <w:hyperlink r:id="rId126">
         <w:r>
           <w:rPr>
             <w:rStyle w:val="Text2"/>
@@ -25265,7 +25265,7 @@
       <w:r>
         <w:t xml:space="preserve"> - a collection of Git extensions to provide high-level repository operations for </w:t>
       </w:r>
-      <w:hyperlink r:id="rId126">
+      <w:hyperlink r:id="rId127">
         <w:r>
           <w:rPr>
             <w:rStyle w:val="Text2"/>
@@ -25285,7 +25285,7 @@
         </w:numPr>
         <w:pStyle w:val="Para 01"/>
       </w:pPr>
-      <w:hyperlink r:id="rId127">
+      <w:hyperlink r:id="rId128">
         <w:r>
           <w:rPr>
             <w:rStyle w:val="Text2"/>
@@ -25296,7 +25296,7 @@
       <w:r>
         <w:t xml:space="preserve"> - some useful hooks for git-flow (AVH Edition) by </w:t>
       </w:r>
-      <w:hyperlink r:id="rId128">
+      <w:hyperlink r:id="rId129">
         <w:r>
           <w:rPr>
             <w:rStyle w:val="Text2"/>
@@ -25315,7 +25315,7 @@
       <w:r>
         <w:t xml:space="preserve">The book sources are written on </w:t>
       </w:r>
-      <w:hyperlink r:id="rId129">
+      <w:hyperlink r:id="rId130">
         <w:r>
           <w:rPr>
             <w:rStyle w:val="Text2"/>
@@ -25326,7 +25326,7 @@
       <w:r>
         <w:t xml:space="preserve">, taking advantage of </w:t>
       </w:r>
-      <w:hyperlink r:id="rId130">
+      <w:hyperlink r:id="rId131">
         <w:r>
           <w:rPr>
             <w:rStyle w:val="Text2"/>
@@ -25369,7 +25369,7 @@
       <w:r>
         <w:t xml:space="preserve">To install Git, please follow the </w:t>
       </w:r>
-      <w:hyperlink r:id="rId131">
+      <w:hyperlink r:id="rId132">
         <w:r>
           <w:rPr>
             <w:rStyle w:val="Text2"/>
@@ -25392,7 +25392,7 @@
       <w:r>
         <w:t xml:space="preserve">Now that you have Git, you should </w:t>
       </w:r>
-      <w:hyperlink r:id="rId132">
+      <w:hyperlink r:id="rId133">
         <w:r>
           <w:rPr>
             <w:rStyle w:val="Text2"/>
@@ -25403,7 +25403,7 @@
       <w:r>
         <w:t xml:space="preserve"> and </w:t>
       </w:r>
-      <w:hyperlink r:id="rId133">
+      <w:hyperlink r:id="rId134">
         <w:r>
           <w:rPr>
             <w:rStyle w:val="Text2"/>
@@ -25426,7 +25426,7 @@
       <w:r>
         <w:t xml:space="preserve">Last but not least, </w:t>
       </w:r>
-      <w:hyperlink r:id="rId134">
+      <w:hyperlink r:id="rId135">
         <w:r>
           <w:rPr>
             <w:rStyle w:val="Text2"/>
@@ -25562,7 +25562,7 @@
       <w:r>
         <w:t xml:space="preserve">Once you're ready to merge your work with others, you should go to the main repository and open a </w:t>
       </w:r>
-      <w:hyperlink r:id="rId135">
+      <w:hyperlink r:id="rId136">
         <w:r>
           <w:rPr>
             <w:rStyle w:val="Text2"/>
@@ -25836,7 +25836,7 @@
         </w:numPr>
         <w:pStyle w:val="Para 11"/>
       </w:pPr>
-      <w:hyperlink r:id="rId25">
+      <w:hyperlink r:id="rId66">
         <w:r>
           <w:t>OWASP Secure Coding Practices - Quick Reference Guide</w:t>
         </w:r>
@@ -25864,7 +25864,7 @@
         </w:numPr>
         <w:pStyle w:val="Para 11"/>
       </w:pPr>
-      <w:hyperlink r:id="rId136">
+      <w:hyperlink r:id="rId137">
         <w:r>
           <w:t>OWASP Testing Guide Project</w:t>
         </w:r>
@@ -25878,7 +25878,7 @@
         </w:numPr>
         <w:pStyle w:val="Para 11"/>
       </w:pPr>
-      <w:hyperlink r:id="rId137">
+      <w:hyperlink r:id="rId138">
         <w:r>
           <w:t>Check OWASP Cheat Sheet Series</w:t>
         </w:r>
@@ -27166,7 +27166,7 @@
   <w:style w:styleId="Text4" w:type="character">
     <w:name w:val="04 Text"/>
     <w:rPr>
-      <w:rFonts w:ascii="Consolas" w:hAnsi="Consolas" w:cs="Consolas" w:eastAsia="Consolas"/>
+      <w:rFonts w:cs="Consolas" w:hAnsi="Consolas" w:eastAsia="Consolas" w:ascii="Consolas"/>
       <w:sz w:val="18"/>
       <w:szCs w:val="18"/>
       <w:shd w:fill="F7F7F7"/>
@@ -27223,7 +27223,7 @@
   <w:style w:styleId="Text12" w:type="character">
     <w:name w:val="12 Text"/>
     <w:rPr>
-      <w:rFonts w:ascii="Consolas" w:hAnsi="Consolas" w:cs="Consolas" w:eastAsia="Consolas"/>
+      <w:rFonts w:cs="Consolas" w:hAnsi="Consolas" w:eastAsia="Consolas" w:ascii="Consolas"/>
       <w:sz w:val="18"/>
       <w:szCs w:val="18"/>
       <w:color w:val="0000FF"/>
@@ -27261,7 +27261,7 @@
   <w:style w:styleId="Text17" w:type="character">
     <w:name w:val="17 Text"/>
     <w:rPr>
-      <w:rFonts w:hAnsi="Cambria" w:ascii="Cambria" w:eastAsia="Cambria" w:cs="Cambria"/>
+      <w:rFonts w:cs="Cambria" w:ascii="Cambria" w:hAnsi="Cambria" w:eastAsia="Cambria"/>
       <w:sz w:val="24"/>
       <w:szCs w:val="24"/>
       <w:shd w:fill="auto"/>
@@ -27271,7 +27271,7 @@
   <w:style w:styleId="Text18" w:type="character">
     <w:name w:val="18 Text"/>
     <w:rPr>
-      <w:rFonts w:ascii="Consolas" w:hAnsi="Consolas" w:cs="Consolas" w:eastAsia="Consolas"/>
+      <w:rFonts w:cs="Consolas" w:hAnsi="Consolas" w:eastAsia="Consolas" w:ascii="Consolas"/>
       <w:sz w:val="18"/>
       <w:szCs w:val="18"/>
       <w:i w:val="on"/>
@@ -27310,7 +27310,7 @@
   <w:style w:styleId="Text23" w:type="character">
     <w:name w:val="23 Text"/>
     <w:rPr>
-      <w:rFonts w:ascii="Consolas" w:hAnsi="Consolas" w:cs="Consolas" w:eastAsia="Consolas"/>
+      <w:rFonts w:cs="Consolas" w:hAnsi="Consolas" w:eastAsia="Consolas" w:ascii="Consolas"/>
       <w:sz w:val="34"/>
       <w:szCs w:val="34"/>
       <w:shd w:fill="F7F7F7"/>

</xml_diff>